<commit_message>
story teil 1 fertig
</commit_message>
<xml_diff>
--- a/Konzeption/story/storyline_draft.docx
+++ b/Konzeption/story/storyline_draft.docx
@@ -236,7 +236,21 @@
           <w:sz w:val="24"/>
           <w:szCs w:val="24"/>
         </w:rPr>
-        <w:t xml:space="preserve">Erste Quest: ein lästiges kleines Wesen bestiehlt die Karawane bei Nacht, </w:t>
+        <w:t>Erste Quest: ein lästige</w:t>
+      </w:r>
+      <w:r>
+        <w:rPr>
+          <w:sz w:val="24"/>
+          <w:szCs w:val="24"/>
+        </w:rPr>
+        <w:t>r Vogel</w:t>
+      </w:r>
+      <w:r>
+        <w:rPr>
+          <w:sz w:val="24"/>
+          <w:szCs w:val="24"/>
+        </w:rPr>
+        <w:t xml:space="preserve"> bestiehlt die Karawane bei Nacht, </w:t>
       </w:r>
       <w:proofErr w:type="spellStart"/>
       <w:r>
@@ -252,7 +266,21 @@
           <w:sz w:val="24"/>
           <w:szCs w:val="24"/>
         </w:rPr>
-        <w:t xml:space="preserve"> bietet an das Tier zu fangen. Als er es geschafft hat, bemerkt er, dass es sich um ein magisches Tier handelt. </w:t>
+        <w:t xml:space="preserve"> bietet an das Tier zu fangen. Als er es geschafft hat, bemerkt er, dass es sich um ein</w:t>
+      </w:r>
+      <w:r>
+        <w:rPr>
+          <w:sz w:val="24"/>
+          <w:szCs w:val="24"/>
+        </w:rPr>
+        <w:t>en magischen Vogel</w:t>
+      </w:r>
+      <w:r>
+        <w:rPr>
+          <w:sz w:val="24"/>
+          <w:szCs w:val="24"/>
+        </w:rPr>
+        <w:t xml:space="preserve"> handelt. </w:t>
       </w:r>
       <w:proofErr w:type="spellStart"/>
       <w:r>
@@ -489,7 +517,23 @@
           <w:sz w:val="24"/>
           <w:szCs w:val="24"/>
         </w:rPr>
-        <w:t>Die Karawane trifft auf einen alten Mann mit Zauberhut, der ihnen dabei hilft einen wilden Drachen zu erlegen. Dabei zeigt sich, dass er Zauberer ist.</w:t>
+        <w:t xml:space="preserve">Die Karawane trifft auf einen alten Mann mit Zauberhut, der ihnen dabei </w:t>
+      </w:r>
+      <w:proofErr w:type="gramStart"/>
+      <w:r>
+        <w:rPr>
+          <w:sz w:val="24"/>
+          <w:szCs w:val="24"/>
+        </w:rPr>
+        <w:t>hilft</w:t>
+      </w:r>
+      <w:proofErr w:type="gramEnd"/>
+      <w:r>
+        <w:rPr>
+          <w:sz w:val="24"/>
+          <w:szCs w:val="24"/>
+        </w:rPr>
+        <w:t xml:space="preserve"> einen wilden Drachen zu erlegen. Dabei zeigt sich, dass er Zauberer ist.</w:t>
       </w:r>
       <w:r>
         <w:rPr>
@@ -631,23 +675,79 @@
           <w:sz w:val="24"/>
           <w:szCs w:val="24"/>
         </w:rPr>
-        <w:t xml:space="preserve">Es gab </w:t>
-      </w:r>
-      <w:proofErr w:type="spellStart"/>
-      <w:r>
-        <w:rPr>
-          <w:sz w:val="24"/>
-          <w:szCs w:val="24"/>
-        </w:rPr>
-        <w:t>jahrzentelangen</w:t>
-      </w:r>
-      <w:proofErr w:type="spellEnd"/>
-      <w:r>
-        <w:rPr>
-          <w:sz w:val="24"/>
-          <w:szCs w:val="24"/>
-        </w:rPr>
-        <w:t xml:space="preserve"> Frieden, nachdem das alte Königreich eine freie Politik und einen pazifistischen Staat errichtete</w:t>
+        <w:t xml:space="preserve">Die Horde aus den dunklen Landen überfiel das friedliche Königreich </w:t>
+      </w:r>
+      <w:r>
+        <w:rPr>
+          <w:sz w:val="24"/>
+          <w:szCs w:val="24"/>
+        </w:rPr>
+        <w:t>des Kontinents</w:t>
+      </w:r>
+      <w:r>
+        <w:rPr>
+          <w:sz w:val="24"/>
+          <w:szCs w:val="24"/>
+        </w:rPr>
+        <w:t xml:space="preserve">. Es war eine Arme aus </w:t>
+      </w:r>
+      <w:r>
+        <w:rPr>
+          <w:sz w:val="24"/>
+          <w:szCs w:val="24"/>
+        </w:rPr>
+        <w:t xml:space="preserve">Orks, Trollen, </w:t>
+      </w:r>
+      <w:r>
+        <w:rPr>
+          <w:sz w:val="24"/>
+          <w:szCs w:val="24"/>
+        </w:rPr>
+        <w:t>versklavten</w:t>
+      </w:r>
+      <w:r>
+        <w:rPr>
+          <w:sz w:val="24"/>
+          <w:szCs w:val="24"/>
+        </w:rPr>
+        <w:t xml:space="preserve"> </w:t>
+      </w:r>
+      <w:r>
+        <w:rPr>
+          <w:sz w:val="24"/>
+          <w:szCs w:val="24"/>
+        </w:rPr>
+        <w:t xml:space="preserve">Menschen und dunklen Magiern unter Führung des </w:t>
+      </w:r>
+      <w:r>
+        <w:rPr>
+          <w:sz w:val="24"/>
+          <w:szCs w:val="24"/>
+        </w:rPr>
+        <w:t>Herren der dunklen Lande, den Puppenspieler und Meister der dunklen Magie</w:t>
+      </w:r>
+      <w:r>
+        <w:rPr>
+          <w:sz w:val="24"/>
+          <w:szCs w:val="24"/>
+        </w:rPr>
+        <w:t xml:space="preserve"> (</w:t>
+      </w:r>
+      <w:proofErr w:type="spellStart"/>
+      <w:r>
+        <w:rPr>
+          <w:sz w:val="24"/>
+          <w:szCs w:val="24"/>
+        </w:rPr>
+        <w:t>Placeholder</w:t>
+      </w:r>
+      <w:proofErr w:type="spellEnd"/>
+      <w:r>
+        <w:rPr>
+          <w:sz w:val="24"/>
+          <w:szCs w:val="24"/>
+        </w:rPr>
+        <w:t>-Name: Nosferatu)</w:t>
       </w:r>
     </w:p>
     <w:p>
@@ -667,23 +767,334 @@
           <w:sz w:val="24"/>
           <w:szCs w:val="24"/>
         </w:rPr>
-        <w:t xml:space="preserve">Nur gab es einige Warlords aus alten Zeiten unter der Bevölkerung, die eine militaristische Ordnung und Macht anstrebten. Sie starteten einen </w:t>
-      </w:r>
-      <w:r>
-        <w:rPr>
-          <w:sz w:val="24"/>
-          <w:szCs w:val="24"/>
-        </w:rPr>
         <w:lastRenderedPageBreak/>
-        <w:t xml:space="preserve">brutalen Krieg und </w:t>
-      </w:r>
-      <w:r>
-        <w:rPr>
-          <w:sz w:val="24"/>
-          <w:szCs w:val="24"/>
-        </w:rPr>
-        <w:t>stürzten</w:t>
-      </w:r>
+        <w:t xml:space="preserve">Die Horde hinterließ eine Schneise der Verwüstung und beutete das Land aus. Nosferatu unterwarf </w:t>
+      </w:r>
+      <w:r>
+        <w:rPr>
+          <w:sz w:val="24"/>
+          <w:szCs w:val="24"/>
+        </w:rPr>
+        <w:t>die Menschen aus den Städten und Siedlungen als Sklaven und brachte die Magier des Königreichs unter seinen Bann</w:t>
+      </w:r>
+    </w:p>
+    <w:p>
+      <w:pPr>
+        <w:pStyle w:val="Listenabsatz"/>
+        <w:numPr>
+          <w:ilvl w:val="1"/>
+          <w:numId w:val="2"/>
+        </w:numPr>
+        <w:rPr>
+          <w:sz w:val="24"/>
+          <w:szCs w:val="24"/>
+        </w:rPr>
+      </w:pPr>
+      <w:r>
+        <w:rPr>
+          <w:sz w:val="24"/>
+          <w:szCs w:val="24"/>
+        </w:rPr>
+        <w:t xml:space="preserve">Einige der mächtigeren Magier liefen aus Machtgier sogar freiwillig zu ihm über. Zusammen mit ihnen </w:t>
+      </w:r>
+      <w:r>
+        <w:rPr>
+          <w:sz w:val="24"/>
+          <w:szCs w:val="24"/>
+        </w:rPr>
+        <w:t>überfiel Nosferatu die Hauptstadt und zerstörte das Herz des Königreichs</w:t>
+      </w:r>
+    </w:p>
+    <w:p>
+      <w:pPr>
+        <w:pStyle w:val="Listenabsatz"/>
+        <w:numPr>
+          <w:ilvl w:val="1"/>
+          <w:numId w:val="2"/>
+        </w:numPr>
+        <w:rPr>
+          <w:sz w:val="24"/>
+          <w:szCs w:val="24"/>
+        </w:rPr>
+      </w:pPr>
+      <w:r>
+        <w:rPr>
+          <w:sz w:val="24"/>
+          <w:szCs w:val="24"/>
+        </w:rPr>
+        <w:t xml:space="preserve">Übrig blieben nur wenige Überlebende, welche ein </w:t>
+      </w:r>
+      <w:r>
+        <w:rPr>
+          <w:sz w:val="24"/>
+          <w:szCs w:val="24"/>
+        </w:rPr>
+        <w:t xml:space="preserve">zerstörtes Land wieder aufbauen müssen. Viele der Überlebenden irren </w:t>
+      </w:r>
+      <w:r>
+        <w:rPr>
+          <w:sz w:val="24"/>
+          <w:szCs w:val="24"/>
+        </w:rPr>
+        <w:t xml:space="preserve">verzweifelt durch die </w:t>
+      </w:r>
+      <w:r>
+        <w:rPr>
+          <w:sz w:val="24"/>
+          <w:szCs w:val="24"/>
+        </w:rPr>
+        <w:t>Landen,</w:t>
+      </w:r>
+      <w:r>
+        <w:rPr>
+          <w:sz w:val="24"/>
+          <w:szCs w:val="24"/>
+        </w:rPr>
+        <w:t xml:space="preserve"> um ihre verschollenen Familien und Freunde zu finden</w:t>
+      </w:r>
+    </w:p>
+    <w:p>
+      <w:pPr>
+        <w:pStyle w:val="Listenabsatz"/>
+        <w:numPr>
+          <w:ilvl w:val="0"/>
+          <w:numId w:val="2"/>
+        </w:numPr>
+        <w:rPr>
+          <w:sz w:val="24"/>
+          <w:szCs w:val="24"/>
+        </w:rPr>
+      </w:pPr>
+      <w:proofErr w:type="spellStart"/>
+      <w:r>
+        <w:rPr>
+          <w:sz w:val="24"/>
+          <w:szCs w:val="24"/>
+        </w:rPr>
+        <w:t>Twig</w:t>
+      </w:r>
+      <w:proofErr w:type="spellEnd"/>
+      <w:r>
+        <w:rPr>
+          <w:sz w:val="24"/>
+          <w:szCs w:val="24"/>
+        </w:rPr>
+        <w:t xml:space="preserve"> schafft es hier und da alte Erinnerungen wieder zu entdecken, doch sind diese fast ausschließlich aus seiner Kindheit und Jugend. Da er sich wieder an seine Eltern und seine Schwester erinnern kann, möchte </w:t>
+      </w:r>
+      <w:proofErr w:type="spellStart"/>
+      <w:r>
+        <w:rPr>
+          <w:sz w:val="24"/>
+          <w:szCs w:val="24"/>
+        </w:rPr>
+        <w:t>Twig</w:t>
+      </w:r>
+      <w:proofErr w:type="spellEnd"/>
+      <w:r>
+        <w:rPr>
+          <w:sz w:val="24"/>
+          <w:szCs w:val="24"/>
+        </w:rPr>
+        <w:t xml:space="preserve"> sie finden und hofft, dass sie noch leben.</w:t>
+      </w:r>
+    </w:p>
+    <w:p>
+      <w:pPr>
+        <w:pStyle w:val="Listenabsatz"/>
+        <w:numPr>
+          <w:ilvl w:val="0"/>
+          <w:numId w:val="2"/>
+        </w:numPr>
+        <w:rPr>
+          <w:sz w:val="24"/>
+          <w:szCs w:val="24"/>
+        </w:rPr>
+      </w:pPr>
+      <w:r>
+        <w:rPr>
+          <w:sz w:val="24"/>
+          <w:szCs w:val="24"/>
+        </w:rPr>
+        <w:t xml:space="preserve">Merlin </w:t>
+      </w:r>
+      <w:r>
+        <w:rPr>
+          <w:sz w:val="24"/>
+          <w:szCs w:val="24"/>
+        </w:rPr>
+        <w:t xml:space="preserve">weit </w:t>
+      </w:r>
+      <w:proofErr w:type="spellStart"/>
+      <w:r>
+        <w:rPr>
+          <w:sz w:val="24"/>
+          <w:szCs w:val="24"/>
+        </w:rPr>
+        <w:t>Twig</w:t>
+      </w:r>
+      <w:proofErr w:type="spellEnd"/>
+      <w:r>
+        <w:rPr>
+          <w:sz w:val="24"/>
+          <w:szCs w:val="24"/>
+        </w:rPr>
+        <w:t xml:space="preserve"> in seine Geheimnisse ein und erklärt ihm, dass es eine Organisation aus ehemaligen Gefolgsleuten des alten Königs, Magiern</w:t>
+      </w:r>
+      <w:r>
+        <w:rPr>
+          <w:sz w:val="24"/>
+          <w:szCs w:val="24"/>
+        </w:rPr>
+        <w:t xml:space="preserve"> und Freiheitskämpfern gibt, </w:t>
+      </w:r>
+      <w:r>
+        <w:rPr>
+          <w:sz w:val="24"/>
+          <w:szCs w:val="24"/>
+        </w:rPr>
+        <w:t>die die versklavten Menschen aus den Fängen Nosferatus befreien wollen und d</w:t>
+      </w:r>
+      <w:r>
+        <w:rPr>
+          <w:sz w:val="24"/>
+          <w:szCs w:val="24"/>
+        </w:rPr>
+        <w:t>en dunklen Herrscher ein für alle Mal aus der Welt schaffen wollen</w:t>
+      </w:r>
+    </w:p>
+    <w:p>
+      <w:pPr>
+        <w:pStyle w:val="Listenabsatz"/>
+        <w:numPr>
+          <w:ilvl w:val="0"/>
+          <w:numId w:val="2"/>
+        </w:numPr>
+        <w:rPr>
+          <w:sz w:val="24"/>
+          <w:szCs w:val="24"/>
+        </w:rPr>
+      </w:pPr>
+      <w:r>
+        <w:rPr>
+          <w:sz w:val="24"/>
+          <w:szCs w:val="24"/>
+        </w:rPr>
+        <w:t xml:space="preserve">Merlin und </w:t>
+      </w:r>
+      <w:proofErr w:type="spellStart"/>
+      <w:r>
+        <w:rPr>
+          <w:sz w:val="24"/>
+          <w:szCs w:val="24"/>
+        </w:rPr>
+        <w:t>Twig</w:t>
+      </w:r>
+      <w:proofErr w:type="spellEnd"/>
+      <w:r>
+        <w:rPr>
+          <w:sz w:val="24"/>
+          <w:szCs w:val="24"/>
+        </w:rPr>
+        <w:t xml:space="preserve"> verabschieden sich von der Karawane und ziehen selbstständig </w:t>
+      </w:r>
+      <w:r>
+        <w:rPr>
+          <w:sz w:val="24"/>
+          <w:szCs w:val="24"/>
+        </w:rPr>
+        <w:t>los,</w:t>
+      </w:r>
+      <w:r>
+        <w:rPr>
+          <w:sz w:val="24"/>
+          <w:szCs w:val="24"/>
+        </w:rPr>
+        <w:t xml:space="preserve"> um das geheime Lager der Freiheitskämpfer aufzusuchen</w:t>
+      </w:r>
+    </w:p>
+    <w:p>
+      <w:pPr>
+        <w:pStyle w:val="Listenabsatz"/>
+        <w:numPr>
+          <w:ilvl w:val="0"/>
+          <w:numId w:val="2"/>
+        </w:numPr>
+        <w:rPr>
+          <w:sz w:val="24"/>
+          <w:szCs w:val="24"/>
+        </w:rPr>
+      </w:pPr>
+      <w:r>
+        <w:rPr>
+          <w:sz w:val="24"/>
+          <w:szCs w:val="24"/>
+        </w:rPr>
+        <w:t xml:space="preserve">Auf ihrer Reise stoßen sie immer wieder auf Gruppen von </w:t>
+      </w:r>
+      <w:r>
+        <w:rPr>
+          <w:sz w:val="24"/>
+          <w:szCs w:val="24"/>
+        </w:rPr>
+        <w:t>Menschen,</w:t>
+      </w:r>
+      <w:r>
+        <w:rPr>
+          <w:sz w:val="24"/>
+          <w:szCs w:val="24"/>
+        </w:rPr>
+        <w:t xml:space="preserve"> die durch das Land ziehen, auf der Suche nach einem neuen Ort zum Siedeln</w:t>
+      </w:r>
+      <w:r>
+        <w:rPr>
+          <w:sz w:val="24"/>
+          <w:szCs w:val="24"/>
+        </w:rPr>
+        <w:t>, einige erzählen ihnen ihre Geschichten und Schicksale</w:t>
+      </w:r>
+    </w:p>
+    <w:p>
+      <w:pPr>
+        <w:pStyle w:val="Listenabsatz"/>
+        <w:numPr>
+          <w:ilvl w:val="0"/>
+          <w:numId w:val="2"/>
+        </w:numPr>
+        <w:rPr>
+          <w:sz w:val="24"/>
+          <w:szCs w:val="24"/>
+        </w:rPr>
+      </w:pPr>
+      <w:r>
+        <w:rPr>
+          <w:sz w:val="24"/>
+          <w:szCs w:val="24"/>
+        </w:rPr>
+        <w:t xml:space="preserve">Zudem treffen sie auf </w:t>
+      </w:r>
+      <w:r>
+        <w:rPr>
+          <w:sz w:val="24"/>
+          <w:szCs w:val="24"/>
+        </w:rPr>
+        <w:t xml:space="preserve">Lager von Orks und Soldaten Nosferatus, die </w:t>
+      </w:r>
+      <w:r>
+        <w:rPr>
+          <w:sz w:val="24"/>
+          <w:szCs w:val="24"/>
+        </w:rPr>
+        <w:t xml:space="preserve">den Abbau von Rohstoffen in den Bergen überwachen. Merlin und </w:t>
+      </w:r>
+      <w:proofErr w:type="spellStart"/>
+      <w:r>
+        <w:rPr>
+          <w:sz w:val="24"/>
+          <w:szCs w:val="24"/>
+        </w:rPr>
+        <w:t>Twig</w:t>
+      </w:r>
+      <w:proofErr w:type="spellEnd"/>
       <w:r>
         <w:rPr>
           <w:sz w:val="24"/>
@@ -696,61 +1107,42 @@
           <w:sz w:val="24"/>
           <w:szCs w:val="24"/>
         </w:rPr>
-        <w:t>das alte Königreich mit schwarzer Magie und fremden Waffen.</w:t>
-      </w:r>
-    </w:p>
-    <w:p>
-      <w:pPr>
-        <w:pStyle w:val="Listenabsatz"/>
-        <w:numPr>
-          <w:ilvl w:val="1"/>
-          <w:numId w:val="2"/>
-        </w:numPr>
-        <w:rPr>
-          <w:sz w:val="24"/>
-          <w:szCs w:val="24"/>
-        </w:rPr>
-      </w:pPr>
-      <w:r>
-        <w:rPr>
-          <w:sz w:val="24"/>
-          <w:szCs w:val="24"/>
-        </w:rPr>
-        <w:t>Nach Ende des Krieges (ein Jahr vor der Handlung des Spiels) wurde ein militaristisches Regime auf dem gesamten Kontinent errichtet und das Land langsam ausgebeutet</w:t>
-      </w:r>
-    </w:p>
-    <w:p>
-      <w:pPr>
-        <w:pStyle w:val="Listenabsatz"/>
-        <w:numPr>
-          <w:ilvl w:val="1"/>
-          <w:numId w:val="2"/>
-        </w:numPr>
-        <w:rPr>
-          <w:sz w:val="24"/>
-          <w:szCs w:val="24"/>
-        </w:rPr>
-      </w:pPr>
-      <w:r>
-        <w:rPr>
-          <w:sz w:val="24"/>
-          <w:szCs w:val="24"/>
-        </w:rPr>
-        <w:t>Da das neue Regime seine Macht noch ausweiten muss sind viele Bereiche des Kontinents leer und ausgestorben</w:t>
-      </w:r>
-    </w:p>
-    <w:p>
-      <w:pPr>
-        <w:pStyle w:val="Listenabsatz"/>
-        <w:numPr>
-          <w:ilvl w:val="0"/>
-          <w:numId w:val="2"/>
-        </w:numPr>
-        <w:rPr>
-          <w:sz w:val="24"/>
-          <w:szCs w:val="24"/>
-        </w:rPr>
-      </w:pPr>
+        <w:t xml:space="preserve">können ein paar der Lager besiegen und die Sklaven befreien. Die Sklaven sind unter einem dunklen Zauber von Nosferatu und </w:t>
+      </w:r>
+      <w:r>
+        <w:rPr>
+          <w:sz w:val="24"/>
+          <w:szCs w:val="24"/>
+        </w:rPr>
+        <w:t>wollen nicht aufhören zu arbeiten, doch Merlin kann sie davon befreien</w:t>
+      </w:r>
+    </w:p>
+    <w:p>
+      <w:pPr>
+        <w:pStyle w:val="Listenabsatz"/>
+        <w:numPr>
+          <w:ilvl w:val="0"/>
+          <w:numId w:val="2"/>
+        </w:numPr>
+        <w:rPr>
+          <w:sz w:val="24"/>
+          <w:szCs w:val="24"/>
+        </w:rPr>
+      </w:pPr>
+      <w:r>
+        <w:rPr>
+          <w:sz w:val="24"/>
+          <w:szCs w:val="24"/>
+        </w:rPr>
+        <w:t xml:space="preserve">Doch wurde ein Spähtrupp </w:t>
+      </w:r>
+      <w:r>
+        <w:rPr>
+          <w:sz w:val="24"/>
+          <w:szCs w:val="24"/>
+        </w:rPr>
+        <w:t xml:space="preserve">Nosferatus auf sie aufmerksam und überfällt Merlin, </w:t>
+      </w:r>
       <w:proofErr w:type="spellStart"/>
       <w:r>
         <w:rPr>
@@ -765,7 +1157,14 @@
           <w:sz w:val="24"/>
           <w:szCs w:val="24"/>
         </w:rPr>
-        <w:t xml:space="preserve"> schafft es hier und da alte Erinnerungen wieder zu entdecken, doch sind diese fast ausschließlich aus seiner Kindheit und Jugend. Da er sich wieder an seine Eltern und seine Schwester erinnern kann, möchte </w:t>
+        <w:t xml:space="preserve"> und ihre neuen Begleiter aus einem Hinterhalt. Im letzten Moment werden sie von </w:t>
+      </w:r>
+      <w:r>
+        <w:rPr>
+          <w:sz w:val="24"/>
+          <w:szCs w:val="24"/>
+        </w:rPr>
+        <w:t xml:space="preserve">den Freiheitskämpfern gerettet, die Merlin und </w:t>
       </w:r>
       <w:proofErr w:type="spellStart"/>
       <w:r>
@@ -781,34 +1180,34 @@
           <w:sz w:val="24"/>
           <w:szCs w:val="24"/>
         </w:rPr>
-        <w:t xml:space="preserve"> sie finden und hofft, dass sie noch leben.</w:t>
-      </w:r>
-    </w:p>
-    <w:p>
-      <w:pPr>
-        <w:pStyle w:val="Listenabsatz"/>
-        <w:numPr>
-          <w:ilvl w:val="0"/>
-          <w:numId w:val="2"/>
-        </w:numPr>
-        <w:rPr>
-          <w:sz w:val="24"/>
-          <w:szCs w:val="24"/>
-        </w:rPr>
-      </w:pPr>
-      <w:r>
-        <w:rPr>
-          <w:sz w:val="24"/>
-          <w:szCs w:val="24"/>
-        </w:rPr>
-        <w:t xml:space="preserve">Merlin </w:t>
-      </w:r>
-      <w:r>
-        <w:rPr>
-          <w:sz w:val="24"/>
-          <w:szCs w:val="24"/>
-        </w:rPr>
-        <w:t xml:space="preserve">weit </w:t>
+        <w:t xml:space="preserve"> aufspüren wollten.</w:t>
+      </w:r>
+    </w:p>
+    <w:p>
+      <w:pPr>
+        <w:pStyle w:val="Listenabsatz"/>
+        <w:numPr>
+          <w:ilvl w:val="0"/>
+          <w:numId w:val="2"/>
+        </w:numPr>
+        <w:rPr>
+          <w:sz w:val="24"/>
+          <w:szCs w:val="24"/>
+        </w:rPr>
+      </w:pPr>
+      <w:r>
+        <w:rPr>
+          <w:sz w:val="24"/>
+          <w:szCs w:val="24"/>
+        </w:rPr>
+        <w:t xml:space="preserve">Am Lagerfeuer </w:t>
+      </w:r>
+      <w:r>
+        <w:rPr>
+          <w:sz w:val="24"/>
+          <w:szCs w:val="24"/>
+        </w:rPr>
+        <w:t xml:space="preserve">berät sich Merlin mit ihren Rettern und stellt ihnen </w:t>
       </w:r>
       <w:proofErr w:type="spellStart"/>
       <w:r>
@@ -824,34 +1223,7 @@
           <w:sz w:val="24"/>
           <w:szCs w:val="24"/>
         </w:rPr>
-        <w:t xml:space="preserve"> in seine Geheimnisse ein und erklärt ihm, dass es eine Organisation aus ehemaligen Gefolgsleuten des alten Königs, Magiern</w:t>
-      </w:r>
-      <w:r>
-        <w:rPr>
-          <w:sz w:val="24"/>
-          <w:szCs w:val="24"/>
-        </w:rPr>
-        <w:t xml:space="preserve"> und Freiheitskämpfern gibt, welche das Land befreien möchte. Sie besitzen viele Informationen über den Krieg und die Bevölkerung des Kontinentes.</w:t>
-      </w:r>
-    </w:p>
-    <w:p>
-      <w:pPr>
-        <w:pStyle w:val="Listenabsatz"/>
-        <w:numPr>
-          <w:ilvl w:val="0"/>
-          <w:numId w:val="2"/>
-        </w:numPr>
-        <w:rPr>
-          <w:sz w:val="24"/>
-          <w:szCs w:val="24"/>
-        </w:rPr>
-      </w:pPr>
-      <w:r>
-        <w:rPr>
-          <w:sz w:val="24"/>
-          <w:szCs w:val="24"/>
-        </w:rPr>
-        <w:t xml:space="preserve">Merlin und </w:t>
+        <w:t xml:space="preserve"> vor. Überrascht einen weiteren Magier vor sich zu haben weihen die Freiheitskämpfer </w:t>
       </w:r>
       <w:proofErr w:type="spellStart"/>
       <w:r>
@@ -867,21 +1239,465 @@
           <w:sz w:val="24"/>
           <w:szCs w:val="24"/>
         </w:rPr>
-        <w:t xml:space="preserve"> verabschieden sich von der Karawane und ziehen selbstständig los um das geheime Lager der Freiheitskämpfer aufzusuchen</w:t>
-      </w:r>
-    </w:p>
-    <w:p>
-      <w:pPr>
-        <w:pStyle w:val="Listenabsatz"/>
-        <w:numPr>
-          <w:ilvl w:val="0"/>
-          <w:numId w:val="2"/>
-        </w:numPr>
-        <w:rPr>
-          <w:sz w:val="24"/>
-          <w:szCs w:val="24"/>
-        </w:rPr>
-      </w:pPr>
+        <w:t xml:space="preserve"> in ihre Pläne mit ein.</w:t>
+      </w:r>
+    </w:p>
+    <w:p>
+      <w:pPr>
+        <w:pStyle w:val="Listenabsatz"/>
+        <w:numPr>
+          <w:ilvl w:val="0"/>
+          <w:numId w:val="2"/>
+        </w:numPr>
+        <w:rPr>
+          <w:sz w:val="24"/>
+          <w:szCs w:val="24"/>
+        </w:rPr>
+      </w:pPr>
+      <w:r>
+        <w:rPr>
+          <w:sz w:val="24"/>
+          <w:szCs w:val="24"/>
+        </w:rPr>
+        <w:t xml:space="preserve">Sie möchten </w:t>
+      </w:r>
+      <w:r>
+        <w:rPr>
+          <w:sz w:val="24"/>
+          <w:szCs w:val="24"/>
+        </w:rPr>
+        <w:t>möglichst ungesehen in Richtung der dunklen Lande gelangen</w:t>
+      </w:r>
+      <w:r>
+        <w:rPr>
+          <w:sz w:val="24"/>
+          <w:szCs w:val="24"/>
+        </w:rPr>
+        <w:t>. Sobald sie die Grenze überschritten haben werden zwei weitere Gruppen von Freiheitskämpfern zu ihnen stoßen</w:t>
+      </w:r>
+      <w:r>
+        <w:rPr>
+          <w:sz w:val="24"/>
+          <w:szCs w:val="24"/>
+        </w:rPr>
+        <w:t xml:space="preserve">, zusammen wollen sie die versklavten Menschen des Königreichs befreien und </w:t>
+      </w:r>
+      <w:r>
+        <w:rPr>
+          <w:sz w:val="24"/>
+          <w:szCs w:val="24"/>
+        </w:rPr>
+        <w:t>mit den befreiten Soldaten und Magiern zusammen Nosferatu stürzen.</w:t>
+      </w:r>
+    </w:p>
+    <w:p>
+      <w:pPr>
+        <w:pStyle w:val="Listenabsatz"/>
+        <w:numPr>
+          <w:ilvl w:val="0"/>
+          <w:numId w:val="2"/>
+        </w:numPr>
+        <w:rPr>
+          <w:sz w:val="24"/>
+          <w:szCs w:val="24"/>
+        </w:rPr>
+      </w:pPr>
+      <w:r>
+        <w:rPr>
+          <w:sz w:val="24"/>
+          <w:szCs w:val="24"/>
+        </w:rPr>
+        <w:t xml:space="preserve">Merlin und die anderen beiden Zauberer haben zudem das Ziel die dunklen Landen von ihrem Fluch zu befreien und </w:t>
+      </w:r>
+      <w:r>
+        <w:rPr>
+          <w:sz w:val="24"/>
+          <w:szCs w:val="24"/>
+        </w:rPr>
+        <w:t>auch dort ein friedliches Reich zu errichten.</w:t>
+      </w:r>
+    </w:p>
+    <w:p>
+      <w:pPr>
+        <w:pStyle w:val="Listenabsatz"/>
+        <w:numPr>
+          <w:ilvl w:val="0"/>
+          <w:numId w:val="2"/>
+        </w:numPr>
+        <w:rPr>
+          <w:sz w:val="24"/>
+          <w:szCs w:val="24"/>
+        </w:rPr>
+      </w:pPr>
+      <w:proofErr w:type="spellStart"/>
+      <w:r>
+        <w:rPr>
+          <w:sz w:val="24"/>
+          <w:szCs w:val="24"/>
+        </w:rPr>
+        <w:lastRenderedPageBreak/>
+        <w:t>Twig</w:t>
+      </w:r>
+      <w:proofErr w:type="spellEnd"/>
+      <w:r>
+        <w:rPr>
+          <w:sz w:val="24"/>
+          <w:szCs w:val="24"/>
+        </w:rPr>
+        <w:t xml:space="preserve"> fragt die Freiheitskämpfer, ob sie etwas über seine Familie wissen. Niemand weiß eine Antwort, doch da </w:t>
+      </w:r>
+      <w:proofErr w:type="spellStart"/>
+      <w:r>
+        <w:rPr>
+          <w:sz w:val="24"/>
+          <w:szCs w:val="24"/>
+        </w:rPr>
+        <w:t>Twig</w:t>
+      </w:r>
+      <w:proofErr w:type="spellEnd"/>
+      <w:r>
+        <w:rPr>
+          <w:sz w:val="24"/>
+          <w:szCs w:val="24"/>
+        </w:rPr>
+        <w:t xml:space="preserve"> aus einem Dorf nahe der Hauptstadt kommt, ist es sehr wahrscheinlich, dass sie </w:t>
+      </w:r>
+      <w:r>
+        <w:rPr>
+          <w:sz w:val="24"/>
+          <w:szCs w:val="24"/>
+        </w:rPr>
+        <w:t>in die dunklen Lande entführt wurden.</w:t>
+      </w:r>
+    </w:p>
+    <w:p>
+      <w:pPr>
+        <w:pStyle w:val="Listenabsatz"/>
+        <w:numPr>
+          <w:ilvl w:val="0"/>
+          <w:numId w:val="2"/>
+        </w:numPr>
+        <w:rPr>
+          <w:sz w:val="24"/>
+          <w:szCs w:val="24"/>
+        </w:rPr>
+      </w:pPr>
+      <w:r>
+        <w:rPr>
+          <w:sz w:val="24"/>
+          <w:szCs w:val="24"/>
+        </w:rPr>
+        <w:t xml:space="preserve">Die Gemeinschaft zieht los auf eine lange und beschwerliche Reise. </w:t>
+      </w:r>
+      <w:proofErr w:type="spellStart"/>
+      <w:r>
+        <w:rPr>
+          <w:sz w:val="24"/>
+          <w:szCs w:val="24"/>
+        </w:rPr>
+        <w:t>Twig</w:t>
+      </w:r>
+      <w:proofErr w:type="spellEnd"/>
+      <w:r>
+        <w:rPr>
+          <w:sz w:val="24"/>
+          <w:szCs w:val="24"/>
+        </w:rPr>
+        <w:t xml:space="preserve"> erlernt neue Fähigkeiten von Merlin und den anderen beiden Magiern, eine davon ist die Fähigkeiten einen Ort auf verlorene Gedanken zu untersuchen</w:t>
+      </w:r>
+    </w:p>
+    <w:p>
+      <w:pPr>
+        <w:pStyle w:val="Listenabsatz"/>
+        <w:numPr>
+          <w:ilvl w:val="0"/>
+          <w:numId w:val="2"/>
+        </w:numPr>
+        <w:rPr>
+          <w:sz w:val="24"/>
+          <w:szCs w:val="24"/>
+        </w:rPr>
+      </w:pPr>
+      <w:proofErr w:type="spellStart"/>
+      <w:r>
+        <w:rPr>
+          <w:sz w:val="24"/>
+          <w:szCs w:val="24"/>
+        </w:rPr>
+        <w:t>Twig</w:t>
+      </w:r>
+      <w:proofErr w:type="spellEnd"/>
+      <w:r>
+        <w:rPr>
+          <w:sz w:val="24"/>
+          <w:szCs w:val="24"/>
+        </w:rPr>
+        <w:t xml:space="preserve"> kann so </w:t>
+      </w:r>
+      <w:r>
+        <w:rPr>
+          <w:sz w:val="24"/>
+          <w:szCs w:val="24"/>
+        </w:rPr>
+        <w:t>ein paar neue Gedankenfragmente aufspüren, doch wird er noch eine Weile brauchen, bis er d</w:t>
+      </w:r>
+      <w:r>
+        <w:rPr>
+          <w:sz w:val="24"/>
+          <w:szCs w:val="24"/>
+        </w:rPr>
+        <w:t>iese Fähigkeit wirklich perfektioniert hat</w:t>
+      </w:r>
+    </w:p>
+    <w:p>
+      <w:pPr>
+        <w:pStyle w:val="Listenabsatz"/>
+        <w:numPr>
+          <w:ilvl w:val="0"/>
+          <w:numId w:val="2"/>
+        </w:numPr>
+        <w:rPr>
+          <w:sz w:val="24"/>
+          <w:szCs w:val="24"/>
+        </w:rPr>
+      </w:pPr>
+      <w:r>
+        <w:rPr>
+          <w:sz w:val="24"/>
+          <w:szCs w:val="24"/>
+        </w:rPr>
+        <w:t xml:space="preserve">Auf ihrer Reise treffen sie immer wieder auf Karawanen und Flüchtlingsgruppen, ein paar schließen sich ihnen an, doch </w:t>
+      </w:r>
+      <w:r>
+        <w:rPr>
+          <w:sz w:val="24"/>
+          <w:szCs w:val="24"/>
+        </w:rPr>
+        <w:t>ziehen die meisten weiter, zu groß ist ihre Angst vor den dunklen Mächten</w:t>
+      </w:r>
+    </w:p>
+    <w:p>
+      <w:pPr>
+        <w:pStyle w:val="Listenabsatz"/>
+        <w:numPr>
+          <w:ilvl w:val="0"/>
+          <w:numId w:val="2"/>
+        </w:numPr>
+        <w:rPr>
+          <w:sz w:val="24"/>
+          <w:szCs w:val="24"/>
+        </w:rPr>
+      </w:pPr>
+      <w:r>
+        <w:rPr>
+          <w:sz w:val="24"/>
+          <w:szCs w:val="24"/>
+        </w:rPr>
+        <w:t xml:space="preserve">Die Gemeinschaft erreicht die Nordküste. Es gibt zwar eine Landanbindung zu den dunklen Landen, doch wäre es zu riskant </w:t>
+      </w:r>
+      <w:r>
+        <w:rPr>
+          <w:sz w:val="24"/>
+          <w:szCs w:val="24"/>
+        </w:rPr>
+        <w:t>den Landweg zu nehmen</w:t>
+      </w:r>
+    </w:p>
+    <w:p>
+      <w:pPr>
+        <w:pStyle w:val="Listenabsatz"/>
+        <w:numPr>
+          <w:ilvl w:val="0"/>
+          <w:numId w:val="2"/>
+        </w:numPr>
+        <w:rPr>
+          <w:sz w:val="24"/>
+          <w:szCs w:val="24"/>
+        </w:rPr>
+      </w:pPr>
+      <w:r>
+        <w:rPr>
+          <w:sz w:val="24"/>
+          <w:szCs w:val="24"/>
+        </w:rPr>
+        <w:t>Sie bauen ein Schiff unter Anleitung eines Schiffsbaumeisters aus der Gemeinschaft</w:t>
+      </w:r>
+      <w:r>
+        <w:rPr>
+          <w:sz w:val="24"/>
+          <w:szCs w:val="24"/>
+        </w:rPr>
+        <w:t xml:space="preserve"> und segeln auf die schwarze, von Vulkanen übersäte Halbinsel</w:t>
+      </w:r>
+    </w:p>
+    <w:p>
+      <w:pPr>
+        <w:pStyle w:val="Listenabsatz"/>
+        <w:numPr>
+          <w:ilvl w:val="0"/>
+          <w:numId w:val="2"/>
+        </w:numPr>
+        <w:rPr>
+          <w:sz w:val="24"/>
+          <w:szCs w:val="24"/>
+        </w:rPr>
+      </w:pPr>
+      <w:r>
+        <w:rPr>
+          <w:sz w:val="24"/>
+          <w:szCs w:val="24"/>
+        </w:rPr>
+        <w:t>Auf dem Weg dorthin treffen sie auf eine Flotte Nosferatus. Er plant offensichtlich einen endgültige Angriff auf das gefallene Königreich</w:t>
+      </w:r>
+      <w:r>
+        <w:rPr>
+          <w:sz w:val="24"/>
+          <w:szCs w:val="24"/>
+        </w:rPr>
+        <w:t>, oder auf ein anderes Land.</w:t>
+      </w:r>
+    </w:p>
+    <w:p>
+      <w:pPr>
+        <w:pStyle w:val="Listenabsatz"/>
+        <w:numPr>
+          <w:ilvl w:val="0"/>
+          <w:numId w:val="2"/>
+        </w:numPr>
+        <w:rPr>
+          <w:sz w:val="24"/>
+          <w:szCs w:val="24"/>
+        </w:rPr>
+      </w:pPr>
+      <w:r>
+        <w:rPr>
+          <w:sz w:val="24"/>
+          <w:szCs w:val="24"/>
+        </w:rPr>
+        <w:t xml:space="preserve">Sie landen in einer versteckten Bucht und </w:t>
+      </w:r>
+      <w:r>
+        <w:rPr>
+          <w:sz w:val="24"/>
+          <w:szCs w:val="24"/>
+        </w:rPr>
+        <w:t>wagen sich auf eine riskante Reise über die Vulkangipfel in das Herz der dunklen Lande</w:t>
+      </w:r>
+    </w:p>
+    <w:p>
+      <w:pPr>
+        <w:pStyle w:val="Listenabsatz"/>
+        <w:numPr>
+          <w:ilvl w:val="0"/>
+          <w:numId w:val="2"/>
+        </w:numPr>
+        <w:rPr>
+          <w:sz w:val="24"/>
+          <w:szCs w:val="24"/>
+        </w:rPr>
+      </w:pPr>
+      <w:r>
+        <w:rPr>
+          <w:sz w:val="24"/>
+          <w:szCs w:val="24"/>
+        </w:rPr>
+        <w:t xml:space="preserve">Sie treffen auf das erste Gefangenenlager nahe einer </w:t>
+      </w:r>
+      <w:proofErr w:type="spellStart"/>
+      <w:r>
+        <w:rPr>
+          <w:sz w:val="24"/>
+          <w:szCs w:val="24"/>
+        </w:rPr>
+        <w:t>Bergmine</w:t>
+      </w:r>
+      <w:proofErr w:type="spellEnd"/>
+      <w:r>
+        <w:rPr>
+          <w:sz w:val="24"/>
+          <w:szCs w:val="24"/>
+        </w:rPr>
+        <w:t>. Sie befreien die Sklaven bei Nacht</w:t>
+      </w:r>
+      <w:r>
+        <w:rPr>
+          <w:sz w:val="24"/>
+          <w:szCs w:val="24"/>
+        </w:rPr>
+        <w:t>. Der Großteil der Befreiten möchte sich ihrer Mission anschließen</w:t>
+      </w:r>
+      <w:r>
+        <w:rPr>
+          <w:sz w:val="24"/>
+          <w:szCs w:val="24"/>
+        </w:rPr>
+        <w:t>. Da die Gruppe sonst zu groß wäre, trennt sich die Gemeinschaft inklusive der neuen Mitglieder in zwei Gruppen auf</w:t>
+      </w:r>
+    </w:p>
+    <w:p>
+      <w:pPr>
+        <w:pStyle w:val="Listenabsatz"/>
+        <w:numPr>
+          <w:ilvl w:val="0"/>
+          <w:numId w:val="2"/>
+        </w:numPr>
+        <w:rPr>
+          <w:sz w:val="24"/>
+          <w:szCs w:val="24"/>
+        </w:rPr>
+      </w:pPr>
+      <w:r>
+        <w:rPr>
+          <w:sz w:val="24"/>
+          <w:szCs w:val="24"/>
+        </w:rPr>
+        <w:t xml:space="preserve">Hier trennen sich die Wege zwischen Merlin und </w:t>
+      </w:r>
+      <w:proofErr w:type="spellStart"/>
+      <w:r>
+        <w:rPr>
+          <w:sz w:val="24"/>
+          <w:szCs w:val="24"/>
+        </w:rPr>
+        <w:t>Twig</w:t>
+      </w:r>
+      <w:proofErr w:type="spellEnd"/>
+    </w:p>
+    <w:p>
+      <w:pPr>
+        <w:rPr>
+          <w:sz w:val="24"/>
+          <w:szCs w:val="24"/>
+        </w:rPr>
+      </w:pPr>
+    </w:p>
+    <w:p>
+      <w:pPr>
+        <w:ind w:left="720"/>
+        <w:rPr>
+          <w:sz w:val="24"/>
+          <w:szCs w:val="24"/>
+        </w:rPr>
+      </w:pPr>
+    </w:p>
+    <w:p>
+      <w:pPr>
+        <w:ind w:left="720"/>
+        <w:jc w:val="center"/>
+        <w:rPr>
+          <w:sz w:val="24"/>
+          <w:szCs w:val="24"/>
+          <w:u w:val="single"/>
+        </w:rPr>
+      </w:pPr>
+      <w:r>
+        <w:rPr>
+          <w:sz w:val="24"/>
+          <w:szCs w:val="24"/>
+          <w:u w:val="single"/>
+        </w:rPr>
+        <w:t>Teil 2</w:t>
+      </w:r>
     </w:p>
     <w:p>
       <w:pPr>

</xml_diff>